<commit_message>
progress save. moved all to main fucntion
</commit_message>
<xml_diff>
--- a/documentation/Running_osmosys_cloud.docx
+++ b/documentation/Running_osmosys_cloud.docx
@@ -32,75 +32,19 @@
         <w:rPr>
           <w:lang w:val="en-US"/>
         </w:rPr>
-        <w:t xml:space="preserve">Since the whole file will run you will have to run main.py twice. Once to get the input data for Osemosys cloud, and once to extract that data to a results csv/xlsx. Don’t worry, you can run the whole file, </w:t>
-      </w:r>
-      <w:r>
-        <w:rPr>
-          <w:lang w:val="en-US"/>
-        </w:rPr>
-        <w:t>the first run will just give you an error with the text:</w:t>
-      </w:r>
-    </w:p>
-    <w:p>
-      <w:pPr>
-        <w:ind w:left="720"/>
-        <w:rPr>
-          <w:rFonts w:ascii="Consolas" w:eastAsia="Times New Roman" w:hAnsi="Consolas" w:cs="Times New Roman"/>
-          <w:sz w:val="21"/>
-          <w:szCs w:val="21"/>
-          <w:lang w:val="en-US" w:eastAsia="ja-JP"/>
-        </w:rPr>
-      </w:pPr>
-      <w:r>
-        <w:rPr>
-          <w:lang w:val="en-US"/>
-        </w:rPr>
-        <w:t>‘</w:t>
-      </w:r>
-      <w:r>
-        <w:rPr>
-          <w:rFonts w:ascii="Consolas" w:eastAsia="Times New Roman" w:hAnsi="Consolas" w:cs="Times New Roman"/>
-          <w:sz w:val="21"/>
-          <w:szCs w:val="21"/>
-          <w:lang w:val="en-US" w:eastAsia="ja-JP"/>
-        </w:rPr>
-        <w:t>The result.txt file is not in the tmp directory. Please get it from osemosys-cloud.com, put it in the tmp directory and try again. There is documentation in the documentation folder if you want to know how to do this.</w:t>
-      </w:r>
-    </w:p>
-    <w:p>
-      <w:pPr>
-        <w:ind w:left="720"/>
-        <w:rPr>
-          <w:lang w:val="en-US"/>
-        </w:rPr>
-      </w:pPr>
-      <w:r>
-        <w:rPr>
-          <w:rFonts w:ascii="Consolas" w:eastAsia="Times New Roman" w:hAnsi="Consolas" w:cs="Times New Roman"/>
-          <w:sz w:val="21"/>
-          <w:szCs w:val="21"/>
-          <w:lang w:val="en-US" w:eastAsia="ja-JP"/>
-        </w:rPr>
-        <w:t>No results found in directory.’</w:t>
-      </w:r>
-    </w:p>
-    <w:p>
-      <w:pPr>
-        <w:rPr>
-          <w:lang w:val="en-US"/>
-        </w:rPr>
-      </w:pPr>
-      <w:r>
-        <w:rPr>
-          <w:lang w:val="en-US"/>
-        </w:rPr>
-        <w:t>But make sure to</w:t>
-      </w:r>
-      <w:r>
-        <w:rPr>
-          <w:lang w:val="en-US"/>
-        </w:rPr>
-        <w:t xml:space="preserve"> correctly set the variables between ~line 18 to line 32~. </w:t>
+        <w:t>Since the whole file will run you will have to run main.py twice. Once to get the input data for Osemosys cloud, and once to extract that data to a results csv/xlsx. Don’t worry, you can run the whole file</w:t>
+      </w:r>
+      <w:r>
+        <w:rPr>
+          <w:lang w:val="en-US"/>
+        </w:rPr>
+        <w:t xml:space="preserve"> as it will stop you during the process by asking </w:t>
+      </w:r>
+      <w:r>
+        <w:rPr>
+          <w:lang w:val="en-US"/>
+        </w:rPr>
+        <w:t>you if you’ve put the zip files into the tmp directory. If you say ‘n’ then it will just prepare the inputs for you to input into osemosys-cloud.com. If you say ‘y’ then it will just extract the data from the zip file and produce the results. MAGIC!</w:t>
       </w:r>
     </w:p>
     <w:p>
@@ -384,7 +328,6 @@
         <w:rPr>
           <w:lang w:val="en-US"/>
         </w:rPr>
-        <w:lastRenderedPageBreak/>
         <w:t xml:space="preserve">For </w:t>
       </w:r>
       <w:r>
@@ -549,6 +492,7 @@
         <w:rPr>
           <w:lang w:val="en-US"/>
         </w:rPr>
+        <w:lastRenderedPageBreak/>
         <w:t xml:space="preserve">Eg. </w:t>
       </w:r>
       <w:r>
@@ -695,7 +639,25 @@
         <w:rPr>
           <w:lang w:val="en-US"/>
         </w:rPr>
-        <w:t xml:space="preserve"> to get a zip file of the results. Then extract the result.txt file from there and put it in the tmp_directory folder</w:t>
+        <w:t xml:space="preserve"> to get a zip file of the results. Then </w:t>
+      </w:r>
+      <w:r>
+        <w:rPr>
+          <w:lang w:val="en-US"/>
+        </w:rPr>
+        <w:t xml:space="preserve">put it in the </w:t>
+      </w:r>
+      <w:r>
+        <w:rPr>
+          <w:lang w:val="en-US"/>
+        </w:rPr>
+        <w:t>tmp_directory folder</w:t>
+      </w:r>
+      <w:r>
+        <w:rPr>
+          <w:lang w:val="en-US"/>
+        </w:rPr>
+        <w:t>.</w:t>
       </w:r>
     </w:p>
     <w:p>
@@ -797,7 +759,7 @@
         <w:rPr>
           <w:lang w:val="en-US"/>
         </w:rPr>
-        <w:t xml:space="preserve"> (or at least just the Post Processing section which starts ~line 115).</w:t>
+        <w:t xml:space="preserve"> </w:t>
       </w:r>
     </w:p>
     <w:p>
@@ -806,6 +768,58 @@
           <w:lang w:val="en-US"/>
         </w:rPr>
       </w:pPr>
+    </w:p>
+    <w:p>
+      <w:pPr>
+        <w:pStyle w:val="Heading1"/>
+        <w:rPr>
+          <w:lang w:val="en-US"/>
+        </w:rPr>
+      </w:pPr>
+      <w:r>
+        <w:rPr>
+          <w:lang w:val="en-US"/>
+        </w:rPr>
+        <w:t xml:space="preserve">Why use osemosys cloud? </w:t>
+      </w:r>
+    </w:p>
+    <w:p>
+      <w:pPr>
+        <w:rPr>
+          <w:lang w:val="en-US"/>
+        </w:rPr>
+      </w:pPr>
+      <w:r>
+        <w:rPr>
+          <w:lang w:val="en-US"/>
+        </w:rPr>
+        <w:t>Because glpsol is slow, as. And coin-cbc quite often doesn’t work with Windows, based on if your organization has some weird stuff going on with how they set up your computer for you!</w:t>
+      </w:r>
+    </w:p>
+    <w:p>
+      <w:pPr>
+        <w:rPr>
+          <w:lang w:val="en-US"/>
+        </w:rPr>
+      </w:pPr>
+      <w:r>
+        <w:rPr>
+          <w:lang w:val="en-US"/>
+        </w:rPr>
+        <w:t xml:space="preserve">Osemosys cloud is generally the more clicky option but it still works. Also, since you can only input  the model.txt file and data.txt file , you may find you cannot customize the model how you’d like. </w:t>
+      </w:r>
+      <w:r>
+        <w:rPr>
+          <w:lang w:val="en-US"/>
+        </w:rPr>
+        <w:t xml:space="preserve">But if you are interested the code for the server can be found here: </w:t>
+      </w:r>
+      <w:r>
+        <w:rPr>
+          <w:lang w:val="en-US"/>
+        </w:rPr>
+        <w:t>https://github.com/ClimateCompatibleGrowth/osemosys-cloud</w:t>
+      </w:r>
     </w:p>
     <w:sectPr>
       <w:pgSz w:w="11906" w:h="16838"/>

</xml_diff>